<commit_message>
make rmt batch compatible
Signed-off-by: kay.stenschke <stenschke@gyselroth.com>
</commit_message>
<xml_diff>
--- a/test/assets/documents/docx/text_with_styles.docx
+++ b/test/assets/documents/docx/text_with_styles.docx
@@ -5,406 +5,26 @@
     <w:p>
       <w:pPr>
         <w:pStyle w:val="Titel"/>
-        <w:rPr>
-          <w:lang w:val="en-US"/>
-        </w:rPr>
       </w:pPr>
       <w:r>
-        <w:rPr>
-          <w:lang w:val="en-US"/>
-        </w:rPr>
         <w:t xml:space="preserve">I’m a dummy text file </w:t>
       </w:r>
+      <w:r/>
+    </w:p>
+    <w:p>
+      <w:r/>
       <w:r>
         <w:rPr>
-          <w:lang w:val="en-US"/>
+          <w:rFonts/>
         </w:rPr>
-        <w:t>FROM</w:t>
-      </w:r>
-    </w:p>
-    <w:p>
-      <w:pPr>
-        <w:rPr>
-          <w:lang w:val="en-US"/>
-        </w:rPr>
-      </w:pPr>
-    </w:p>
-    <w:p>
-      <w:pPr>
-        <w:rPr>
-          <w:noProof/>
-          <w:lang w:val="en-US"/>
-        </w:rPr>
-      </w:pPr>
-      <w:r>
-        <w:rPr>
-          <w:noProof/>
-          <w:lang w:val="en-US"/>
-        </w:rPr>
-        <w:drawing>
-          <wp:anchor distT="0" distB="0" distL="114300" distR="114300" simplePos="0" relativeHeight="251658240" behindDoc="0" locked="0" layoutInCell="1" allowOverlap="1">
-            <wp:simplePos x="0" y="0"/>
-            <wp:positionH relativeFrom="column">
-              <wp:posOffset>-1270</wp:posOffset>
-            </wp:positionH>
-            <wp:positionV relativeFrom="paragraph">
-              <wp:posOffset>63666</wp:posOffset>
-            </wp:positionV>
-            <wp:extent cx="3809524" cy="3809524"/>
-            <wp:effectExtent l="0" t="0" r="635" b="635"/>
-            <wp:wrapThrough wrapText="bothSides">
-              <wp:wrapPolygon edited="0">
-                <wp:start x="0" y="0"/>
-                <wp:lineTo x="0" y="21496"/>
-                <wp:lineTo x="21496" y="21496"/>
-                <wp:lineTo x="21496" y="0"/>
-                <wp:lineTo x="0" y="0"/>
-              </wp:wrapPolygon>
-            </wp:wrapThrough>
-            <wp:docPr id="1" name="Grafik 1"/>
-            <wp:cNvGraphicFramePr>
-              <a:graphicFrameLocks xmlns:a="http://schemas.openxmlformats.org/drawingml/2006/main" noChangeAspect="1"/>
-            </wp:cNvGraphicFramePr>
-            <a:graphic xmlns:a="http://schemas.openxmlformats.org/drawingml/2006/main">
-              <a:graphicData uri="http://schemas.openxmlformats.org/drawingml/2006/picture">
-                <pic:pic xmlns:pic="http://schemas.openxmlformats.org/drawingml/2006/picture">
-                  <pic:nvPicPr>
-                    <pic:cNvPr id="1" name="04_300x300.png"/>
-                    <pic:cNvPicPr/>
-                  </pic:nvPicPr>
-                  <pic:blipFill>
-                    <a:blip r:embed="rId4">
-                      <a:extLst>
-                        <a:ext uri="{28A0092B-C50C-407E-A947-70E740481C1C}">
-                          <a14:useLocalDpi xmlns:a14="http://schemas.microsoft.com/office/drawing/2010/main" val="0"/>
-                        </a:ext>
-                      </a:extLst>
-                    </a:blip>
-                    <a:stretch>
-                      <a:fillRect/>
-                    </a:stretch>
-                  </pic:blipFill>
-                  <pic:spPr>
-                    <a:xfrm>
-                      <a:off x="0" y="0"/>
-                      <a:ext cx="3809524" cy="3809524"/>
-                    </a:xfrm>
-                    <a:prstGeom prst="rect">
-                      <a:avLst/>
-                    </a:prstGeom>
-                  </pic:spPr>
-                </pic:pic>
-              </a:graphicData>
-            </a:graphic>
-            <wp14:sizeRelH relativeFrom="page">
-              <wp14:pctWidth>0</wp14:pctWidth>
-            </wp14:sizeRelH>
-            <wp14:sizeRelV relativeFrom="page">
-              <wp14:pctHeight>0</wp14:pctHeight>
-            </wp14:sizeRelV>
-          </wp:anchor>
-        </w:drawing>
-      </w:r>
-    </w:p>
-    <w:p>
-      <w:pPr>
-        <w:rPr>
-          <w:lang w:val="en-US"/>
-        </w:rPr>
-      </w:pPr>
-    </w:p>
-    <w:p>
-      <w:pPr>
-        <w:rPr>
-          <w:lang w:val="en-US"/>
-        </w:rPr>
-      </w:pPr>
-    </w:p>
-    <w:p>
-      <w:pPr>
-        <w:rPr>
-          <w:lang w:val="en-US"/>
-        </w:rPr>
-      </w:pPr>
-    </w:p>
-    <w:p>
-      <w:pPr>
-        <w:rPr>
-          <w:lang w:val="en-US"/>
-        </w:rPr>
-      </w:pPr>
-    </w:p>
-    <w:p>
-      <w:pPr>
-        <w:rPr>
-          <w:lang w:val="en-US"/>
-        </w:rPr>
-      </w:pPr>
-    </w:p>
-    <w:p>
-      <w:pPr>
-        <w:rPr>
-          <w:lang w:val="en-US"/>
-        </w:rPr>
-      </w:pPr>
-    </w:p>
-    <w:p>
-      <w:pPr>
-        <w:rPr>
-          <w:lang w:val="en-US"/>
-        </w:rPr>
-      </w:pPr>
-    </w:p>
-    <w:p>
-      <w:pPr>
-        <w:rPr>
-          <w:lang w:val="en-US"/>
-        </w:rPr>
-      </w:pPr>
-    </w:p>
-    <w:p>
-      <w:pPr>
-        <w:rPr>
-          <w:lang w:val="en-US"/>
-        </w:rPr>
-      </w:pPr>
-    </w:p>
-    <w:p>
-      <w:pPr>
-        <w:rPr>
-          <w:lang w:val="en-US"/>
-        </w:rPr>
-      </w:pPr>
-    </w:p>
-    <w:p>
-      <w:pPr>
-        <w:rPr>
-          <w:lang w:val="en-US"/>
-        </w:rPr>
-      </w:pPr>
-    </w:p>
-    <w:p>
-      <w:pPr>
-        <w:rPr>
-          <w:lang w:val="en-US"/>
-        </w:rPr>
-      </w:pPr>
-    </w:p>
-    <w:p>
-      <w:pPr>
-        <w:rPr>
-          <w:lang w:val="en-US"/>
-        </w:rPr>
-      </w:pPr>
-    </w:p>
-    <w:p>
-      <w:pPr>
-        <w:rPr>
-          <w:lang w:val="en-US"/>
-        </w:rPr>
-      </w:pPr>
-    </w:p>
-    <w:p>
-      <w:pPr>
-        <w:rPr>
-          <w:i/>
-          <w:lang w:val="en-US"/>
-        </w:rPr>
-      </w:pPr>
-      <w:r>
-        <w:rPr>
-          <w:i/>
-          <w:lang w:val="en-US"/>
-        </w:rPr>
-        <w:t xml:space="preserve">Some more random nonsense text in italics </w:t>
-      </w:r>
-    </w:p>
-    <w:tbl>
-      <w:tblPr>
-        <w:tblStyle w:val="Tabellenraster"/>
-        <w:tblW w:w="0" w:type="auto"/>
-        <w:tblLook w:val="04A0" w:firstRow="1" w:lastRow="0" w:firstColumn="1" w:lastColumn="0" w:noHBand="0" w:noVBand="1"/>
-      </w:tblPr>
-      <w:tblGrid>
-        <w:gridCol w:w="4531"/>
-        <w:gridCol w:w="4531"/>
-      </w:tblGrid>
-      <w:tr>
-        <w:tc>
-          <w:tcPr>
-            <w:tcW w:w="4531" w:type="dxa"/>
-          </w:tcPr>
-          <w:p>
-            <w:pPr>
-              <w:rPr>
-                <w:lang w:val="en-US"/>
-              </w:rPr>
-            </w:pPr>
-            <w:r>
-              <w:rPr>
-                <w:lang w:val="en-US"/>
-              </w:rPr>
-              <w:t>I’m normal</w:t>
-            </w:r>
-          </w:p>
-        </w:tc>
-        <w:tc>
-          <w:tcPr>
-            <w:tcW w:w="4531" w:type="dxa"/>
-          </w:tcPr>
-          <w:p>
-            <w:pPr>
-              <w:rPr>
-                <w:i/>
-                <w:lang w:val="en-US"/>
-              </w:rPr>
-            </w:pPr>
-            <w:r>
-              <w:rPr>
-                <w:i/>
-                <w:lang w:val="en-US"/>
-              </w:rPr>
-              <w:t>I’m italic</w:t>
-            </w:r>
-          </w:p>
-        </w:tc>
-      </w:tr>
-      <w:tr>
-        <w:tc>
-          <w:tcPr>
-            <w:tcW w:w="4531" w:type="dxa"/>
-          </w:tcPr>
-          <w:p>
-            <w:pPr>
-              <w:rPr>
-                <w:b/>
-                <w:lang w:val="en-US"/>
-              </w:rPr>
-            </w:pPr>
-            <w:r>
-              <w:rPr>
-                <w:b/>
-                <w:lang w:val="en-US"/>
-              </w:rPr>
-              <w:t>I’m Bold</w:t>
-            </w:r>
-          </w:p>
-        </w:tc>
-        <w:tc>
-          <w:tcPr>
-            <w:tcW w:w="4531" w:type="dxa"/>
-          </w:tcPr>
-          <w:p>
-            <w:pPr>
-              <w:rPr>
-                <w:b/>
-                <w:i/>
-                <w:lang w:val="en-US"/>
-              </w:rPr>
-            </w:pPr>
-            <w:r>
-              <w:rPr>
-                <w:b/>
-                <w:i/>
-                <w:lang w:val="en-US"/>
-              </w:rPr>
-              <w:t>I’m bold AND italic</w:t>
-            </w:r>
-          </w:p>
-        </w:tc>
-      </w:tr>
-      <w:tr>
-        <w:tc>
-          <w:tcPr>
-            <w:tcW w:w="4531" w:type="dxa"/>
-          </w:tcPr>
-          <w:p>
-            <w:pPr>
-              <w:rPr>
-                <w:lang w:val="en-US"/>
-              </w:rPr>
-            </w:pPr>
-            <w:r>
-              <w:rPr>
-                <w:lang w:val="en-US"/>
-              </w:rPr>
-              <w:t>I’M IN ALL CAPS</w:t>
-            </w:r>
-          </w:p>
-        </w:tc>
-        <w:tc>
-          <w:tcPr>
-            <w:tcW w:w="4531" w:type="dxa"/>
-          </w:tcPr>
-          <w:p>
-            <w:pPr>
-              <w:rPr>
-                <w:u w:val="single"/>
-                <w:lang w:val="en-US"/>
-              </w:rPr>
-            </w:pPr>
-            <w:r>
-              <w:rPr>
-                <w:u w:val="single"/>
-                <w:lang w:val="en-US"/>
-              </w:rPr>
-              <w:t>I’m underlined</w:t>
-            </w:r>
-          </w:p>
-        </w:tc>
-      </w:tr>
-    </w:tbl>
-    <w:p>
-      <w:pPr>
-        <w:rPr>
-          <w:lang w:val="en-US"/>
-        </w:rPr>
-      </w:pPr>
-    </w:p>
-    <w:p>
-      <w:pPr>
-        <w:rPr>
-          <w:rFonts w:ascii="Arial" w:hAnsi="Arial" w:cs="Arial"/>
-          <w:lang w:val="en-US"/>
-        </w:rPr>
-      </w:pPr>
-      <w:r>
-        <w:rPr>
-          <w:rFonts w:ascii="Arial" w:hAnsi="Arial" w:cs="Arial"/>
-          <w:lang w:val="en-US"/>
-        </w:rPr>
-        <w:t>This text is written in English and has the font family Arial</w:t>
-      </w:r>
-    </w:p>
-    <w:p>
-      <w:pPr>
-        <w:rPr>
-          <w:rFonts w:ascii="Arial" w:hAnsi="Arial" w:cs="Arial"/>
-          <w:lang w:val="en-US"/>
-        </w:rPr>
-      </w:pPr>
-    </w:p>
-    <w:p>
-      <w:pPr>
-        <w:rPr>
-          <w:rFonts w:ascii="Arial" w:hAnsi="Arial" w:cs="Arial"/>
-          <w:lang w:val="en-US"/>
-        </w:rPr>
-      </w:pPr>
-      <w:r>
-        <w:rPr>
-          <w:rFonts w:ascii="Arial" w:hAnsi="Arial" w:cs="Arial"/>
-          <w:lang w:val="en-US"/>
-        </w:rPr>
-        <w:t xml:space="preserve">Until next time also in </w:t>
+        <w:t xml:space="preserve"> next time also in </w:t>
       </w:r>
       <w:r>
         <w:rPr>
           <w:rFonts w:ascii="Arial" w:hAnsi="Arial" w:cs="Arial"/>
           <w:b/>
-          <w:lang w:val="en-US"/>
         </w:rPr>
-        <w:t>BOLD</w:t>
+        <w:t xml:space="preserve">BOLD</w:t>
       </w:r>
       <w:bookmarkStart w:id="0" w:name="_GoBack"/>
       <w:bookmarkEnd w:id="0"/>

</xml_diff>